<commit_message>
Fix page break in springboard versions
</commit_message>
<xml_diff>
--- a/files/2.0.0-springboard-a4.docx
+++ b/files/2.0.0-springboard-a4.docx
@@ -8,8 +8,8 @@
         <w:widowControl/>
         <w:bidi w:val="0"/>
         <w:spacing w:lineRule="auto" w:line="288" w:before="115" w:after="115"/>
-        <w:ind w:start="0" w:end="0" w:hanging="0"/>
-        <w:jc w:val="start"/>
+        <w:ind w:left="0" w:right="0" w:hanging="0"/>
+        <w:jc w:val="left"/>
         <w:rPr>
           <w:b/>
           <w:b/>
@@ -28,39 +28,19 @@
         <w:widowControl/>
         <w:bidi w:val="0"/>
         <w:spacing w:lineRule="auto" w:line="288" w:before="115" w:after="115"/>
-        <w:ind w:start="0" w:end="0" w:hanging="0"/>
-        <w:jc w:val="start"/>
-        <w:rPr/>
-      </w:pPr>
-      <w:r>
-        <w:rPr/>
-        <w:t>The parties agree to the</w:t>
-      </w:r>
-      <w:r>
-        <w:rPr/>
-        <w:t xml:space="preserve"> </w:t>
-      </w:r>
-      <w:r>
-        <w:rPr/>
-        <w:t xml:space="preserve">terms of the </w:t>
+        <w:ind w:left="0" w:right="0" w:hanging="0"/>
+        <w:jc w:val="left"/>
+        <w:rPr/>
+      </w:pPr>
+      <w:r>
+        <w:rPr/>
+        <w:t xml:space="preserve">The parties agree to the terms of the </w:t>
       </w:r>
       <w:r>
         <w:rPr>
           <w:b/>
         </w:rPr>
-        <w:t>The Waypoint NDA 2.0.</w:t>
-      </w:r>
-      <w:r>
-        <w:rPr>
-          <w:b/>
-        </w:rPr>
-        <w:t>0</w:t>
-      </w:r>
-      <w:r>
-        <w:rPr>
-          <w:b/>
-        </w:rPr>
-        <w:t xml:space="preserve"> </w:t>
+        <w:t xml:space="preserve">The Waypoint NDA 2.0.0 </w:t>
       </w:r>
       <w:r>
         <w:rPr/>
@@ -78,21 +58,17 @@
       <w:bookmarkEnd w:id="0"/>
       <w:r>
         <w:rPr/>
-        <w:t xml:space="preserve">, </w:t>
-      </w:r>
-      <w:r>
-        <w:rPr/>
-        <w:t>substituting this page for the “standard form certificate” those terms refer to:</w:t>
-      </w:r>
-    </w:p>
-    <w:p>
-      <w:pPr>
-        <w:pStyle w:val="Normal"/>
-        <w:widowControl/>
-        <w:bidi w:val="0"/>
-        <w:spacing w:lineRule="auto" w:line="360" w:before="244" w:after="244"/>
-        <w:ind w:start="2160" w:end="2160" w:hanging="2160"/>
-        <w:jc w:val="start"/>
+        <w:t>, substituting this page for the “standard form certificate” those terms refer to:</w:t>
+      </w:r>
+    </w:p>
+    <w:p>
+      <w:pPr>
+        <w:pStyle w:val="Normal"/>
+        <w:widowControl/>
+        <w:bidi w:val="0"/>
+        <w:spacing w:lineRule="auto" w:line="360" w:before="244" w:after="244"/>
+        <w:ind w:left="2160" w:right="2160" w:hanging="2160"/>
+        <w:jc w:val="left"/>
         <w:rPr/>
       </w:pPr>
       <w:r>
@@ -132,8 +108,8 @@
         <w:widowControl/>
         <w:bidi w:val="0"/>
         <w:spacing w:lineRule="auto" w:line="360" w:before="244" w:after="244"/>
-        <w:ind w:start="2160" w:end="2160" w:hanging="2160"/>
-        <w:jc w:val="start"/>
+        <w:ind w:left="2160" w:right="2160" w:hanging="2160"/>
+        <w:jc w:val="left"/>
         <w:rPr/>
       </w:pPr>
       <w:r>
@@ -164,8 +140,8 @@
         <w:widowControl/>
         <w:bidi w:val="0"/>
         <w:spacing w:lineRule="auto" w:line="360" w:before="244" w:after="244"/>
-        <w:ind w:start="2160" w:end="2160" w:hanging="2160"/>
-        <w:jc w:val="start"/>
+        <w:ind w:left="2160" w:right="2160" w:hanging="2160"/>
+        <w:jc w:val="left"/>
         <w:rPr/>
       </w:pPr>
       <w:r>
@@ -182,25 +158,17 @@
         <w:br/>
         <w:t>_______________________________________</w:t>
         <w:br/>
-        <w:t xml:space="preserve">[Optional. Name the city, district, or country where any disputes about </w:t>
-      </w:r>
-      <w:r>
-        <w:rPr/>
-        <w:t>the</w:t>
-      </w:r>
-      <w:r>
-        <w:rPr/>
-        <w:t xml:space="preserve"> agreement will happen.]</w:t>
-      </w:r>
-    </w:p>
-    <w:p>
-      <w:pPr>
-        <w:pStyle w:val="Normal"/>
-        <w:widowControl/>
-        <w:bidi w:val="0"/>
-        <w:spacing w:lineRule="auto" w:line="360" w:before="244" w:after="244"/>
-        <w:ind w:start="2160" w:end="2160" w:hanging="2160"/>
-        <w:jc w:val="start"/>
+        <w:t>[Optional. Name the city, district, or country where any disputes about the agreement will happen.]</w:t>
+      </w:r>
+    </w:p>
+    <w:p>
+      <w:pPr>
+        <w:pStyle w:val="Normal"/>
+        <w:widowControl/>
+        <w:bidi w:val="0"/>
+        <w:spacing w:lineRule="auto" w:line="360" w:before="244" w:after="244"/>
+        <w:ind w:left="2160" w:right="2160" w:hanging="2160"/>
+        <w:jc w:val="left"/>
         <w:rPr/>
       </w:pPr>
       <w:r>
@@ -215,15 +183,7 @@
         <w:tab/>
         <w:t>_______________________________________</w:t>
         <w:br/>
-        <w:t>[</w:t>
-      </w:r>
-      <w:r>
-        <w:rPr/>
-        <w:t>Optional. State how long the agreement will cover new confidential information disclosed.</w:t>
-      </w:r>
-      <w:r>
-        <w:rPr/>
-        <w:t>]</w:t>
+        <w:t>[Optional. State how long the agreement will cover new confidential information disclosed.]</w:t>
       </w:r>
     </w:p>
     <w:p>
@@ -235,44 +195,39 @@
         </w:tabs>
         <w:bidi w:val="0"/>
         <w:spacing w:lineRule="auto" w:line="360" w:before="244" w:after="244"/>
-        <w:ind w:start="0" w:end="2160" w:hanging="0"/>
-        <w:jc w:val="start"/>
+        <w:ind w:left="0" w:right="2160" w:hanging="0"/>
+        <w:jc w:val="left"/>
         <w:rPr/>
       </w:pPr>
       <w:r>
         <w:rPr/>
         <w:t>[Signature pages follow.]</w:t>
       </w:r>
+      <w:r>
+        <w:br w:type="page"/>
+      </w:r>
     </w:p>
     <w:p>
       <w:pPr>
         <w:pStyle w:val="Normal"/>
         <w:bidi w:val="0"/>
         <w:spacing w:lineRule="auto" w:line="288" w:before="115" w:after="115"/>
-        <w:jc w:val="start"/>
-        <w:rPr/>
-      </w:pPr>
-      <w:r>
-        <w:rPr/>
-        <w:t xml:space="preserve">The parties </w:t>
-      </w:r>
-      <w:r>
-        <w:rPr/>
-        <w:t>agree to</w:t>
-      </w:r>
-      <w:r>
-        <w:rPr/>
-        <w:t xml:space="preserve"> this nondisclosure agreement on the dates by their signatures.</w:t>
-      </w:r>
-    </w:p>
-    <w:p>
-      <w:pPr>
-        <w:pStyle w:val="Normal"/>
-        <w:widowControl/>
-        <w:bidi w:val="0"/>
-        <w:spacing w:lineRule="auto" w:line="360" w:before="244" w:after="244"/>
-        <w:ind w:start="0" w:end="1440" w:hanging="0"/>
-        <w:jc w:val="start"/>
+        <w:jc w:val="left"/>
+        <w:rPr/>
+      </w:pPr>
+      <w:r>
+        <w:rPr/>
+        <w:t>The parties agree to this nondisclosure agreement on the dates by their signatures.</w:t>
+      </w:r>
+    </w:p>
+    <w:p>
+      <w:pPr>
+        <w:pStyle w:val="Normal"/>
+        <w:widowControl/>
+        <w:bidi w:val="0"/>
+        <w:spacing w:lineRule="auto" w:line="360" w:before="244" w:after="244"/>
+        <w:ind w:left="0" w:right="1440" w:hanging="0"/>
+        <w:jc w:val="left"/>
         <w:rPr>
           <w:b/>
           <w:b/>
@@ -291,8 +246,8 @@
         <w:widowControl/>
         <w:bidi w:val="0"/>
         <w:spacing w:lineRule="auto" w:line="360" w:before="244" w:after="244"/>
-        <w:ind w:start="2880" w:end="1440" w:hanging="2880"/>
-        <w:jc w:val="start"/>
+        <w:ind w:left="2880" w:right="1440" w:hanging="2880"/>
+        <w:jc w:val="left"/>
         <w:rPr/>
       </w:pPr>
       <w:r>
@@ -301,29 +256,17 @@
         <w:tab/>
         <w:t>_______________________________________</w:t>
         <w:br/>
-        <w:t xml:space="preserve">[Write the legal name of the party proposing the </w:t>
-      </w:r>
-      <w:r>
-        <w:rPr/>
-        <w:t>agreement</w:t>
-      </w:r>
-      <w:r>
-        <w:rPr/>
-        <w:t>, like “Super Software, Inc.” or “John A. Smith”.</w:t>
-      </w:r>
-      <w:r>
-        <w:rPr/>
-        <w:t>]</w:t>
-      </w:r>
-    </w:p>
-    <w:p>
-      <w:pPr>
-        <w:pStyle w:val="Normal"/>
-        <w:widowControl/>
-        <w:bidi w:val="0"/>
-        <w:spacing w:lineRule="auto" w:line="360" w:before="244" w:after="244"/>
-        <w:ind w:start="2880" w:end="1440" w:hanging="2880"/>
-        <w:jc w:val="start"/>
+        <w:t>[Write the legal name of the party proposing the agreement, like “Super Software, Inc.” or “John A. Smith”.]</w:t>
+      </w:r>
+    </w:p>
+    <w:p>
+      <w:pPr>
+        <w:pStyle w:val="Normal"/>
+        <w:widowControl/>
+        <w:bidi w:val="0"/>
+        <w:spacing w:lineRule="auto" w:line="360" w:before="244" w:after="244"/>
+        <w:ind w:left="2880" w:right="1440" w:hanging="2880"/>
+        <w:jc w:val="left"/>
         <w:rPr/>
       </w:pPr>
       <w:r>
@@ -341,8 +284,8 @@
         <w:widowControl/>
         <w:bidi w:val="0"/>
         <w:spacing w:lineRule="auto" w:line="360" w:before="244" w:after="244"/>
-        <w:ind w:start="2880" w:end="1440" w:hanging="2880"/>
-        <w:jc w:val="start"/>
+        <w:ind w:left="2880" w:right="1440" w:hanging="2880"/>
+        <w:jc w:val="left"/>
         <w:rPr/>
       </w:pPr>
       <w:r>
@@ -358,8 +301,8 @@
         <w:widowControl/>
         <w:bidi w:val="0"/>
         <w:spacing w:lineRule="auto" w:line="360" w:before="244" w:after="244"/>
-        <w:ind w:start="2880" w:end="1440" w:hanging="2880"/>
-        <w:jc w:val="start"/>
+        <w:ind w:left="2880" w:right="1440" w:hanging="2880"/>
+        <w:jc w:val="left"/>
         <w:rPr/>
       </w:pPr>
       <w:r>
@@ -375,8 +318,8 @@
         <w:widowControl/>
         <w:bidi w:val="0"/>
         <w:spacing w:lineRule="auto" w:line="360" w:before="244" w:after="244"/>
-        <w:ind w:start="2880" w:end="1440" w:hanging="2880"/>
-        <w:jc w:val="start"/>
+        <w:ind w:left="2880" w:right="1440" w:hanging="2880"/>
+        <w:jc w:val="left"/>
         <w:rPr/>
       </w:pPr>
       <w:r>
@@ -394,8 +337,8 @@
         <w:widowControl/>
         <w:bidi w:val="0"/>
         <w:spacing w:lineRule="auto" w:line="360" w:before="244" w:after="244"/>
-        <w:ind w:start="2880" w:end="1440" w:hanging="2880"/>
-        <w:jc w:val="start"/>
+        <w:ind w:left="2880" w:right="1440" w:hanging="2880"/>
+        <w:jc w:val="left"/>
         <w:rPr/>
       </w:pPr>
       <w:r>
@@ -411,8 +354,8 @@
         <w:widowControl/>
         <w:bidi w:val="0"/>
         <w:spacing w:lineRule="auto" w:line="360" w:before="244" w:after="244"/>
-        <w:ind w:start="2880" w:end="1440" w:hanging="2880"/>
-        <w:jc w:val="start"/>
+        <w:ind w:left="2880" w:right="1440" w:hanging="2880"/>
+        <w:jc w:val="left"/>
         <w:rPr/>
       </w:pPr>
       <w:r>
@@ -430,31 +373,23 @@
         <w:pStyle w:val="Normal"/>
         <w:bidi w:val="0"/>
         <w:spacing w:lineRule="auto" w:line="288" w:before="115" w:after="115"/>
-        <w:ind w:start="2880" w:end="0" w:hanging="2880"/>
-        <w:jc w:val="start"/>
-        <w:rPr/>
-      </w:pPr>
-      <w:r>
-        <w:rPr/>
-        <w:t xml:space="preserve">The parties </w:t>
-      </w:r>
-      <w:r>
-        <w:rPr/>
-        <w:t>agree to</w:t>
-      </w:r>
-      <w:r>
-        <w:rPr/>
-        <w:t xml:space="preserve"> this nondisclosure agreement on the dates by their signatures.</w:t>
-      </w:r>
-    </w:p>
-    <w:p>
-      <w:pPr>
-        <w:pStyle w:val="Normal"/>
-        <w:widowControl/>
-        <w:bidi w:val="0"/>
-        <w:spacing w:lineRule="auto" w:line="360" w:before="244" w:after="244"/>
-        <w:ind w:start="0" w:end="1440" w:hanging="0"/>
-        <w:jc w:val="start"/>
+        <w:ind w:left="2880" w:right="0" w:hanging="2880"/>
+        <w:jc w:val="left"/>
+        <w:rPr/>
+      </w:pPr>
+      <w:r>
+        <w:rPr/>
+        <w:t>The parties agree to this nondisclosure agreement on the dates by their signatures.</w:t>
+      </w:r>
+    </w:p>
+    <w:p>
+      <w:pPr>
+        <w:pStyle w:val="Normal"/>
+        <w:widowControl/>
+        <w:bidi w:val="0"/>
+        <w:spacing w:lineRule="auto" w:line="360" w:before="244" w:after="244"/>
+        <w:ind w:left="0" w:right="1440" w:hanging="0"/>
+        <w:jc w:val="left"/>
         <w:rPr>
           <w:b/>
           <w:b/>
@@ -476,8 +411,8 @@
         </w:tabs>
         <w:bidi w:val="0"/>
         <w:spacing w:lineRule="auto" w:line="360" w:before="244" w:after="244"/>
-        <w:ind w:start="2880" w:end="1440" w:hanging="2880"/>
-        <w:jc w:val="start"/>
+        <w:ind w:left="2880" w:right="1440" w:hanging="2880"/>
+        <w:jc w:val="left"/>
         <w:rPr/>
       </w:pPr>
       <w:r>
@@ -486,25 +421,17 @@
         <w:tab/>
         <w:t>_______________________________________</w:t>
         <w:br/>
-        <w:t xml:space="preserve">[Write the legal name of the party receiving the </w:t>
-      </w:r>
-      <w:r>
-        <w:rPr/>
-        <w:t>agreement proposal</w:t>
-      </w:r>
-      <w:r>
-        <w:rPr/>
-        <w:t>, like “Quick Welding LLC” or “Jane B. Doe”.]</w:t>
-      </w:r>
-    </w:p>
-    <w:p>
-      <w:pPr>
-        <w:pStyle w:val="Normal"/>
-        <w:widowControl/>
-        <w:bidi w:val="0"/>
-        <w:spacing w:lineRule="auto" w:line="360" w:before="244" w:after="244"/>
-        <w:ind w:start="2880" w:end="1440" w:hanging="2880"/>
-        <w:jc w:val="start"/>
+        <w:t>[Write the legal name of the party receiving the agreement proposal, like “Quick Welding LLC” or “Jane B. Doe”.]</w:t>
+      </w:r>
+    </w:p>
+    <w:p>
+      <w:pPr>
+        <w:pStyle w:val="Normal"/>
+        <w:widowControl/>
+        <w:bidi w:val="0"/>
+        <w:spacing w:lineRule="auto" w:line="360" w:before="244" w:after="244"/>
+        <w:ind w:left="2880" w:right="1440" w:hanging="2880"/>
+        <w:jc w:val="left"/>
         <w:rPr/>
       </w:pPr>
       <w:r>
@@ -522,8 +449,8 @@
         <w:widowControl/>
         <w:bidi w:val="0"/>
         <w:spacing w:lineRule="auto" w:line="360" w:before="244" w:after="244"/>
-        <w:ind w:start="2880" w:end="1440" w:hanging="2880"/>
-        <w:jc w:val="start"/>
+        <w:ind w:left="2880" w:right="1440" w:hanging="2880"/>
+        <w:jc w:val="left"/>
         <w:rPr/>
       </w:pPr>
       <w:r>
@@ -539,8 +466,8 @@
         <w:widowControl/>
         <w:bidi w:val="0"/>
         <w:spacing w:lineRule="auto" w:line="360" w:before="244" w:after="244"/>
-        <w:ind w:start="2880" w:end="1440" w:hanging="2880"/>
-        <w:jc w:val="start"/>
+        <w:ind w:left="2880" w:right="1440" w:hanging="2880"/>
+        <w:jc w:val="left"/>
         <w:rPr/>
       </w:pPr>
       <w:r>
@@ -556,8 +483,8 @@
         <w:widowControl/>
         <w:bidi w:val="0"/>
         <w:spacing w:lineRule="auto" w:line="360" w:before="244" w:after="244"/>
-        <w:ind w:start="2880" w:end="1440" w:hanging="2880"/>
-        <w:jc w:val="start"/>
+        <w:ind w:left="2880" w:right="1440" w:hanging="2880"/>
+        <w:jc w:val="left"/>
         <w:rPr/>
       </w:pPr>
       <w:r>
@@ -575,8 +502,8 @@
         <w:widowControl/>
         <w:bidi w:val="0"/>
         <w:spacing w:lineRule="auto" w:line="360" w:before="244" w:after="244"/>
-        <w:ind w:start="2880" w:end="1440" w:hanging="2880"/>
-        <w:jc w:val="start"/>
+        <w:ind w:left="2880" w:right="1440" w:hanging="2880"/>
+        <w:jc w:val="left"/>
         <w:rPr/>
       </w:pPr>
       <w:r>
@@ -592,8 +519,8 @@
         <w:widowControl/>
         <w:bidi w:val="0"/>
         <w:spacing w:lineRule="auto" w:line="360" w:before="244" w:after="244"/>
-        <w:ind w:start="2880" w:end="1440" w:hanging="2880"/>
-        <w:jc w:val="start"/>
+        <w:ind w:left="2880" w:right="1440" w:hanging="2880"/>
+        <w:jc w:val="left"/>
         <w:rPr/>
       </w:pPr>
       <w:r>
@@ -612,7 +539,8 @@
           <w:pgMar w:left="1440" w:right="1440" w:header="0" w:top="1440" w:footer="1440" w:bottom="1953" w:gutter="0"/>
           <w:pgNumType w:fmt="decimal"/>
           <w:formProt w:val="false"/>
-          <w:docGrid w:type="default" w:linePitch="312" w:charSpace="4294961151"/>
+          <w:textDirection w:val="lrTb"/>
+          <w:docGrid w:type="default" w:linePitch="312" w:charSpace="0"/>
         </w:sectPr>
       </w:pPr>
     </w:p>
@@ -621,13 +549,25 @@
         <w:pStyle w:val="Normal"/>
         <w:bidi w:val="0"/>
         <w:spacing w:lineRule="auto" w:line="360" w:before="244" w:after="244"/>
-        <w:ind w:start="0" w:end="720" w:hanging="0"/>
-        <w:jc w:val="start"/>
-        <w:rPr/>
-      </w:pPr>
-      <w:r>
-        <w:rPr/>
-      </w:r>
+        <w:ind w:left="0" w:right="720" w:hanging="0"/>
+        <w:jc w:val="left"/>
+        <w:rPr/>
+      </w:pPr>
+      <w:r>
+        <w:rPr/>
+      </w:r>
+    </w:p>
+    <w:p>
+      <w:pPr>
+        <w:sectPr>
+          <w:type w:val="continuous"/>
+          <w:pgSz w:w="11906" w:h="16838"/>
+          <w:pgMar w:left="1440" w:right="1440" w:header="0" w:top="1440" w:footer="1440" w:bottom="1953" w:gutter="0"/>
+          <w:formProt w:val="false"/>
+          <w:textDirection w:val="lrTb"/>
+          <w:docGrid w:type="default" w:linePitch="312" w:charSpace="0"/>
+        </w:sectPr>
+      </w:pPr>
     </w:p>
     <w:sectPr>
       <w:type w:val="continuous"/>
@@ -636,7 +576,7 @@
       <w:pgNumType w:fmt="decimal"/>
       <w:formProt w:val="false"/>
       <w:textDirection w:val="lrTb"/>
-      <w:docGrid w:type="default" w:linePitch="312" w:charSpace="4294961151"/>
+      <w:docGrid w:type="default" w:linePitch="312" w:charSpace="0"/>
     </w:sectPr>
   </w:body>
 </w:document>
@@ -653,7 +593,7 @@
       </w:tabs>
       <w:bidi w:val="0"/>
       <w:spacing w:lineRule="auto" w:line="240" w:before="119" w:after="119"/>
-      <w:jc w:val="start"/>
+      <w:jc w:val="left"/>
       <w:rPr>
         <w:rFonts w:ascii="Times New Roman" w:hAnsi="Times New Roman"/>
         <w:color w:val="00000A"/>
@@ -681,6 +621,7 @@
       <w:rPr>
         <w:rFonts w:ascii="Liberation Serif" w:hAnsi="Liberation Serif" w:eastAsia="Noto Sans CJK SC Regular" w:cs="FreeSans"/>
         <w:kern w:val="2"/>
+        <w:sz w:val="20"/>
         <w:szCs w:val="24"/>
         <w:lang w:val="en-US" w:eastAsia="zh-CN" w:bidi="hi-IN"/>
       </w:rPr>
@@ -694,9 +635,7 @@
     <w:qFormat/>
     <w:pPr>
       <w:widowControl/>
-      <w:kinsoku w:val="true"/>
-      <w:overflowPunct w:val="true"/>
-      <w:autoSpaceDE w:val="true"/>
+      <w:overflowPunct w:val="false"/>
       <w:bidi w:val="0"/>
       <w:spacing w:lineRule="auto" w:line="240" w:before="119" w:after="119"/>
       <w:jc w:val="both"/>
@@ -800,6 +739,11 @@
   </w:style>
   <w:style w:type="character" w:styleId="InternetLink">
     <w:name w:val="Internet Link"/>
+    <w:rPr/>
+  </w:style>
+  <w:style w:type="character" w:styleId="ListLabel1">
+    <w:name w:val="ListLabel 1"/>
+    <w:qFormat/>
     <w:rPr/>
   </w:style>
   <w:style w:type="paragraph" w:styleId="Heading">
@@ -882,12 +826,10 @@
     <w:qFormat/>
     <w:pPr>
       <w:widowControl/>
-      <w:kinsoku w:val="true"/>
-      <w:overflowPunct w:val="true"/>
-      <w:autoSpaceDE w:val="true"/>
-      <w:bidi w:val="0"/>
-      <w:ind w:start="720" w:end="0" w:hanging="431"/>
-      <w:jc w:val="start"/>
+      <w:overflowPunct w:val="false"/>
+      <w:bidi w:val="0"/>
+      <w:ind w:left="720" w:right="0" w:hanging="431"/>
+      <w:jc w:val="left"/>
     </w:pPr>
     <w:rPr>
       <w:rFonts w:ascii="Times New Roman" w:hAnsi="Times New Roman" w:eastAsia="Liberation Sans" w:cs="Courier New"/>
@@ -903,12 +845,11 @@
     <w:qFormat/>
     <w:pPr>
       <w:widowControl w:val="false"/>
-      <w:kinsoku w:val="true"/>
-      <w:overflowPunct w:val="true"/>
-      <w:autoSpaceDE w:val="true"/>
+      <w:overflowPunct w:val="false"/>
       <w:bidi w:val="0"/>
       <w:spacing w:before="0" w:after="120"/>
-      <w:ind w:start="1440" w:end="1440" w:hanging="0"/>
+      <w:ind w:left="1440" w:right="1440" w:hanging="0"/>
+      <w:jc w:val="left"/>
     </w:pPr>
     <w:rPr>
       <w:rFonts w:ascii="Liberation Serif" w:hAnsi="Liberation Serif" w:eastAsia="Noto Sans CJK SC Regular" w:cs="FreeSans"/>
@@ -924,12 +865,10 @@
     <w:qFormat/>
     <w:pPr>
       <w:widowControl/>
-      <w:kinsoku w:val="true"/>
-      <w:overflowPunct w:val="true"/>
-      <w:autoSpaceDE w:val="true"/>
-      <w:bidi w:val="0"/>
-      <w:ind w:start="720" w:end="0" w:hanging="431"/>
-      <w:jc w:val="start"/>
+      <w:overflowPunct w:val="false"/>
+      <w:bidi w:val="0"/>
+      <w:ind w:left="720" w:right="0" w:hanging="431"/>
+      <w:jc w:val="left"/>
     </w:pPr>
     <w:rPr>
       <w:rFonts w:ascii="Times New Roman" w:hAnsi="Times New Roman" w:eastAsia="Liberation Sans" w:cs="Courier New"/>
@@ -945,12 +884,10 @@
     <w:qFormat/>
     <w:pPr>
       <w:widowControl/>
-      <w:kinsoku w:val="true"/>
-      <w:overflowPunct w:val="true"/>
-      <w:autoSpaceDE w:val="true"/>
-      <w:bidi w:val="0"/>
-      <w:ind w:start="720" w:end="0" w:hanging="431"/>
-      <w:jc w:val="start"/>
+      <w:overflowPunct w:val="false"/>
+      <w:bidi w:val="0"/>
+      <w:ind w:left="720" w:right="0" w:hanging="431"/>
+      <w:jc w:val="left"/>
     </w:pPr>
     <w:rPr>
       <w:rFonts w:ascii="Times New Roman" w:hAnsi="Times New Roman" w:eastAsia="Liberation Sans" w:cs="Courier New"/>
@@ -970,10 +907,9 @@
         <w:tab w:val="clear" w:pos="720"/>
         <w:tab w:val="left" w:pos="1584" w:leader="none"/>
       </w:tabs>
-      <w:kinsoku w:val="true"/>
-      <w:overflowPunct w:val="true"/>
-      <w:autoSpaceDE w:val="true"/>
-      <w:bidi w:val="0"/>
+      <w:overflowPunct w:val="false"/>
+      <w:bidi w:val="0"/>
+      <w:jc w:val="left"/>
     </w:pPr>
     <w:rPr>
       <w:rFonts w:ascii="Liberation Serif" w:hAnsi="Liberation Serif" w:eastAsia="Noto Sans CJK SC Regular" w:cs="FreeSans"/>
@@ -988,7 +924,7 @@
     <w:name w:val="TOC 1"/>
     <w:basedOn w:val="Normal"/>
     <w:pPr>
-      <w:ind w:start="720" w:end="0" w:hanging="431"/>
+      <w:ind w:left="720" w:right="0" w:hanging="431"/>
     </w:pPr>
     <w:rPr/>
   </w:style>
@@ -996,7 +932,7 @@
     <w:name w:val="TOC 2"/>
     <w:basedOn w:val="Normal"/>
     <w:pPr>
-      <w:ind w:start="1440" w:end="0" w:hanging="431"/>
+      <w:ind w:left="1440" w:right="0" w:hanging="431"/>
     </w:pPr>
     <w:rPr/>
   </w:style>
@@ -1004,7 +940,7 @@
     <w:name w:val="TOC 3"/>
     <w:basedOn w:val="Normal"/>
     <w:pPr>
-      <w:ind w:start="2160" w:end="0" w:hanging="431"/>
+      <w:ind w:left="2160" w:right="0" w:hanging="431"/>
     </w:pPr>
     <w:rPr/>
   </w:style>
@@ -1012,7 +948,7 @@
     <w:name w:val="TOC 4"/>
     <w:basedOn w:val="Normal"/>
     <w:pPr>
-      <w:ind w:start="2880" w:end="0" w:hanging="431"/>
+      <w:ind w:left="2880" w:right="0" w:hanging="431"/>
     </w:pPr>
     <w:rPr/>
   </w:style>
@@ -1021,9 +957,7 @@
     <w:qFormat/>
     <w:pPr>
       <w:widowControl w:val="false"/>
-      <w:kinsoku w:val="true"/>
-      <w:overflowPunct w:val="true"/>
-      <w:autoSpaceDE w:val="true"/>
+      <w:overflowPunct w:val="false"/>
       <w:bidi w:val="0"/>
       <w:spacing w:before="240" w:after="120"/>
       <w:jc w:val="center"/>
@@ -1043,12 +977,10 @@
     <w:qFormat/>
     <w:pPr>
       <w:widowControl/>
-      <w:kinsoku w:val="true"/>
-      <w:overflowPunct w:val="true"/>
-      <w:autoSpaceDE w:val="true"/>
-      <w:bidi w:val="0"/>
-      <w:ind w:start="720" w:end="0" w:hanging="431"/>
-      <w:jc w:val="start"/>
+      <w:overflowPunct w:val="false"/>
+      <w:bidi w:val="0"/>
+      <w:ind w:left="720" w:right="0" w:hanging="431"/>
+      <w:jc w:val="left"/>
     </w:pPr>
     <w:rPr>
       <w:rFonts w:ascii="Times New Roman" w:hAnsi="Times New Roman" w:eastAsia="Liberation Sans" w:cs="Courier New"/>
@@ -1064,12 +996,10 @@
     <w:qFormat/>
     <w:pPr>
       <w:widowControl/>
-      <w:kinsoku w:val="true"/>
-      <w:overflowPunct w:val="true"/>
-      <w:autoSpaceDE w:val="true"/>
-      <w:bidi w:val="0"/>
-      <w:ind w:start="720" w:end="0" w:hanging="431"/>
-      <w:jc w:val="start"/>
+      <w:overflowPunct w:val="false"/>
+      <w:bidi w:val="0"/>
+      <w:ind w:left="720" w:right="0" w:hanging="431"/>
+      <w:jc w:val="left"/>
     </w:pPr>
     <w:rPr>
       <w:rFonts w:ascii="Times New Roman" w:hAnsi="Times New Roman" w:eastAsia="Liberation Sans" w:cs="Courier New"/>
@@ -1084,7 +1014,7 @@
     <w:name w:val="Endnote Text"/>
     <w:basedOn w:val="Normal"/>
     <w:pPr>
-      <w:ind w:start="288" w:end="0" w:hanging="288"/>
+      <w:ind w:left="288" w:right="0" w:hanging="288"/>
     </w:pPr>
     <w:rPr/>
   </w:style>
@@ -1142,12 +1072,10 @@
     <w:qFormat/>
     <w:pPr>
       <w:widowControl/>
-      <w:kinsoku w:val="true"/>
-      <w:overflowPunct w:val="true"/>
-      <w:autoSpaceDE w:val="true"/>
-      <w:bidi w:val="0"/>
-      <w:ind w:start="720" w:end="0" w:hanging="431"/>
-      <w:jc w:val="start"/>
+      <w:overflowPunct w:val="false"/>
+      <w:bidi w:val="0"/>
+      <w:ind w:left="720" w:right="0" w:hanging="431"/>
+      <w:jc w:val="left"/>
     </w:pPr>
     <w:rPr>
       <w:rFonts w:ascii="Times New Roman" w:hAnsi="Times New Roman" w:eastAsia="Liberation Sans" w:cs="Courier New"/>
@@ -1182,12 +1110,10 @@
     <w:qFormat/>
     <w:pPr>
       <w:widowControl/>
-      <w:kinsoku w:val="true"/>
-      <w:overflowPunct w:val="true"/>
-      <w:autoSpaceDE w:val="true"/>
-      <w:bidi w:val="0"/>
-      <w:ind w:start="720" w:end="0" w:hanging="431"/>
-      <w:jc w:val="start"/>
+      <w:overflowPunct w:val="false"/>
+      <w:bidi w:val="0"/>
+      <w:ind w:left="720" w:right="0" w:hanging="431"/>
+      <w:jc w:val="left"/>
     </w:pPr>
     <w:rPr>
       <w:rFonts w:ascii="Times New Roman" w:hAnsi="Times New Roman" w:eastAsia="Liberation Sans" w:cs="Courier New"/>
@@ -1203,12 +1129,10 @@
     <w:qFormat/>
     <w:pPr>
       <w:widowControl/>
-      <w:kinsoku w:val="true"/>
-      <w:overflowPunct w:val="true"/>
-      <w:autoSpaceDE w:val="true"/>
-      <w:bidi w:val="0"/>
-      <w:ind w:start="720" w:end="0" w:hanging="431"/>
-      <w:jc w:val="start"/>
+      <w:overflowPunct w:val="false"/>
+      <w:bidi w:val="0"/>
+      <w:ind w:left="720" w:right="0" w:hanging="431"/>
+      <w:jc w:val="left"/>
     </w:pPr>
     <w:rPr>
       <w:rFonts w:ascii="Times New Roman" w:hAnsi="Times New Roman" w:eastAsia="Liberation Sans" w:cs="Courier New"/>
@@ -1224,11 +1148,10 @@
     <w:qFormat/>
     <w:pPr>
       <w:widowControl w:val="false"/>
-      <w:kinsoku w:val="true"/>
-      <w:overflowPunct w:val="true"/>
-      <w:autoSpaceDE w:val="true"/>
-      <w:bidi w:val="0"/>
-      <w:ind w:start="720" w:end="0" w:hanging="431"/>
+      <w:overflowPunct w:val="false"/>
+      <w:bidi w:val="0"/>
+      <w:ind w:left="720" w:right="0" w:hanging="431"/>
+      <w:jc w:val="left"/>
     </w:pPr>
     <w:rPr>
       <w:rFonts w:ascii="Liberation Serif" w:hAnsi="Liberation Serif" w:eastAsia="Noto Sans CJK SC Regular" w:cs="FreeSans"/>
@@ -1244,7 +1167,7 @@
     <w:basedOn w:val="Normal"/>
     <w:qFormat/>
     <w:pPr>
-      <w:ind w:start="720" w:end="0" w:hanging="431"/>
+      <w:ind w:left="720" w:right="0" w:hanging="431"/>
     </w:pPr>
     <w:rPr/>
   </w:style>
@@ -1289,12 +1212,10 @@
     <w:qFormat/>
     <w:pPr>
       <w:widowControl/>
-      <w:kinsoku w:val="true"/>
-      <w:overflowPunct w:val="true"/>
-      <w:autoSpaceDE w:val="true"/>
-      <w:bidi w:val="0"/>
-      <w:ind w:start="720" w:end="0" w:hanging="431"/>
-      <w:jc w:val="start"/>
+      <w:overflowPunct w:val="false"/>
+      <w:bidi w:val="0"/>
+      <w:ind w:left="720" w:right="0" w:hanging="431"/>
+      <w:jc w:val="left"/>
     </w:pPr>
     <w:rPr>
       <w:rFonts w:ascii="Times New Roman" w:hAnsi="Times New Roman" w:eastAsia="Liberation Sans" w:cs="Courier New"/>
@@ -1310,10 +1231,9 @@
     <w:qFormat/>
     <w:pPr>
       <w:widowControl w:val="false"/>
-      <w:kinsoku w:val="true"/>
-      <w:overflowPunct w:val="true"/>
-      <w:autoSpaceDE w:val="true"/>
-      <w:bidi w:val="0"/>
+      <w:overflowPunct w:val="false"/>
+      <w:bidi w:val="0"/>
+      <w:jc w:val="left"/>
     </w:pPr>
     <w:rPr>
       <w:rFonts w:ascii="Courier New" w:hAnsi="Courier New" w:eastAsia="Noto Sans CJK SC Regular" w:cs="FreeSans"/>
@@ -1333,10 +1253,9 @@
         <w:tab w:val="clear" w:pos="720"/>
         <w:tab w:val="left" w:pos="1584" w:leader="none"/>
       </w:tabs>
-      <w:kinsoku w:val="true"/>
-      <w:overflowPunct w:val="true"/>
-      <w:autoSpaceDE w:val="true"/>
-      <w:bidi w:val="0"/>
+      <w:overflowPunct w:val="false"/>
+      <w:bidi w:val="0"/>
+      <w:jc w:val="left"/>
     </w:pPr>
     <w:rPr>
       <w:rFonts w:ascii="Liberation Serif" w:hAnsi="Liberation Serif" w:eastAsia="Noto Sans CJK SC Regular" w:cs="FreeSans"/>
@@ -1352,12 +1271,10 @@
     <w:qFormat/>
     <w:pPr>
       <w:widowControl/>
-      <w:kinsoku w:val="true"/>
-      <w:overflowPunct w:val="true"/>
-      <w:autoSpaceDE w:val="true"/>
-      <w:bidi w:val="0"/>
-      <w:ind w:start="720" w:end="0" w:hanging="431"/>
-      <w:jc w:val="start"/>
+      <w:overflowPunct w:val="false"/>
+      <w:bidi w:val="0"/>
+      <w:ind w:left="720" w:right="0" w:hanging="431"/>
+      <w:jc w:val="left"/>
     </w:pPr>
     <w:rPr>
       <w:rFonts w:ascii="Times New Roman" w:hAnsi="Times New Roman" w:eastAsia="Liberation Sans" w:cs="Courier New"/>
@@ -1373,12 +1290,10 @@
     <w:qFormat/>
     <w:pPr>
       <w:widowControl/>
-      <w:kinsoku w:val="true"/>
-      <w:overflowPunct w:val="true"/>
-      <w:autoSpaceDE w:val="true"/>
-      <w:bidi w:val="0"/>
-      <w:ind w:start="720" w:end="0" w:hanging="431"/>
-      <w:jc w:val="start"/>
+      <w:overflowPunct w:val="false"/>
+      <w:bidi w:val="0"/>
+      <w:ind w:left="720" w:right="0" w:hanging="431"/>
+      <w:jc w:val="left"/>
     </w:pPr>
     <w:rPr>
       <w:rFonts w:ascii="Times New Roman" w:hAnsi="Times New Roman" w:eastAsia="Liberation Sans" w:cs="Courier New"/>
@@ -1394,12 +1309,10 @@
     <w:qFormat/>
     <w:pPr>
       <w:widowControl/>
-      <w:kinsoku w:val="true"/>
-      <w:overflowPunct w:val="true"/>
-      <w:autoSpaceDE w:val="true"/>
-      <w:bidi w:val="0"/>
-      <w:ind w:start="720" w:end="0" w:hanging="431"/>
-      <w:jc w:val="start"/>
+      <w:overflowPunct w:val="false"/>
+      <w:bidi w:val="0"/>
+      <w:ind w:left="720" w:right="0" w:hanging="431"/>
+      <w:jc w:val="left"/>
     </w:pPr>
     <w:rPr>
       <w:rFonts w:ascii="Times New Roman" w:hAnsi="Times New Roman" w:eastAsia="Liberation Sans" w:cs="Courier New"/>
@@ -1415,12 +1328,10 @@
     <w:qFormat/>
     <w:pPr>
       <w:widowControl/>
-      <w:kinsoku w:val="true"/>
-      <w:overflowPunct w:val="true"/>
-      <w:autoSpaceDE w:val="true"/>
-      <w:bidi w:val="0"/>
-      <w:ind w:start="720" w:end="0" w:hanging="431"/>
-      <w:jc w:val="start"/>
+      <w:overflowPunct w:val="false"/>
+      <w:bidi w:val="0"/>
+      <w:ind w:left="720" w:right="0" w:hanging="431"/>
+      <w:jc w:val="left"/>
     </w:pPr>
     <w:rPr>
       <w:rFonts w:ascii="Times New Roman" w:hAnsi="Times New Roman" w:eastAsia="Liberation Sans" w:cs="Courier New"/>
@@ -1436,7 +1347,7 @@
     <w:basedOn w:val="NumberedList"/>
     <w:qFormat/>
     <w:pPr>
-      <w:ind w:start="720" w:end="0" w:hanging="431"/>
+      <w:ind w:left="720" w:right="0" w:hanging="431"/>
     </w:pPr>
     <w:rPr/>
   </w:style>
@@ -1445,7 +1356,7 @@
     <w:basedOn w:val="NumberedList"/>
     <w:qFormat/>
     <w:pPr>
-      <w:ind w:start="720" w:end="0" w:hanging="431"/>
+      <w:ind w:left="720" w:right="0" w:hanging="431"/>
     </w:pPr>
     <w:rPr/>
   </w:style>

</xml_diff>